<commit_message>
Several tests with GLSL and HLSL
</commit_message>
<xml_diff>
--- a/Shaders.docx
+++ b/Shaders.docx
@@ -263,7 +263,6 @@
                               <w:tab/>
                             </w:r>
                             <w:proofErr w:type="spellStart"/>
-                            <w:proofErr w:type="gramStart"/>
                             <w:r>
                               <w:rPr>
                                 <w:rFonts w:ascii="Consolas" w:hAnsi="Consolas" w:cs="Consolas"/>
@@ -290,17 +289,7 @@
                                 <w:sz w:val="19"/>
                                 <w:szCs w:val="19"/>
                               </w:rPr>
-                              <w:t>/</w:t>
-                            </w:r>
-                            <w:proofErr w:type="gramEnd"/>
-                            <w:r>
-                              <w:rPr>
-                                <w:rFonts w:ascii="Consolas" w:hAnsi="Consolas" w:cs="Consolas"/>
-                                <w:color w:val="008000"/>
-                                <w:sz w:val="19"/>
-                                <w:szCs w:val="19"/>
-                              </w:rPr>
-                              <w:t xml:space="preserve">/ Unity chooses the </w:t>
+                              <w:t xml:space="preserve">// Unity chooses the </w:t>
                             </w:r>
                             <w:proofErr w:type="spellStart"/>
                             <w:r>
@@ -344,17 +333,7 @@
                                 <w:szCs w:val="19"/>
                               </w:rPr>
                               <w:tab/>
-                              <w:t xml:space="preserve">Pass </w:t>
-                            </w:r>
-                            <w:proofErr w:type="gramStart"/>
-                            <w:r>
-                              <w:rPr>
-                                <w:rFonts w:ascii="Consolas" w:hAnsi="Consolas" w:cs="Consolas"/>
-                                <w:color w:val="000000"/>
-                                <w:sz w:val="19"/>
-                                <w:szCs w:val="19"/>
-                              </w:rPr>
-                              <w:t xml:space="preserve">{ </w:t>
+                              <w:t xml:space="preserve">Pass { </w:t>
                             </w:r>
                             <w:r>
                               <w:rPr>
@@ -363,17 +342,7 @@
                                 <w:sz w:val="19"/>
                                 <w:szCs w:val="19"/>
                               </w:rPr>
-                              <w:t>/</w:t>
-                            </w:r>
-                            <w:proofErr w:type="gramEnd"/>
-                            <w:r>
-                              <w:rPr>
-                                <w:rFonts w:ascii="Consolas" w:hAnsi="Consolas" w:cs="Consolas"/>
-                                <w:color w:val="008000"/>
-                                <w:sz w:val="19"/>
-                                <w:szCs w:val="19"/>
-                              </w:rPr>
-                              <w:t>/ some shaders require multiple passes</w:t>
+                              <w:t>// some shaders require multiple passes</w:t>
                             </w:r>
                           </w:p>
                           <w:p>
@@ -527,27 +496,7 @@
                                 <w:sz w:val="19"/>
                                 <w:szCs w:val="19"/>
                               </w:rPr>
-                              <w:t xml:space="preserve"> </w:t>
-                            </w:r>
-                            <w:proofErr w:type="gramStart"/>
-                            <w:r>
-                              <w:rPr>
-                                <w:rFonts w:ascii="Consolas" w:hAnsi="Consolas" w:cs="Consolas"/>
-                                <w:color w:val="000000"/>
-                                <w:sz w:val="19"/>
-                                <w:szCs w:val="19"/>
-                              </w:rPr>
-                              <w:t>main(</w:t>
-                            </w:r>
-                            <w:proofErr w:type="gramEnd"/>
-                            <w:r>
-                              <w:rPr>
-                                <w:rFonts w:ascii="Consolas" w:hAnsi="Consolas" w:cs="Consolas"/>
-                                <w:color w:val="000000"/>
-                                <w:sz w:val="19"/>
-                                <w:szCs w:val="19"/>
-                              </w:rPr>
-                              <w:t xml:space="preserve">) </w:t>
+                              <w:t xml:space="preserve"> main() </w:t>
                             </w:r>
                             <w:r>
                               <w:rPr>
@@ -627,85 +576,7 @@
                                 <w:lang w:val="fr-CH"/>
                               </w:rPr>
                               <w:tab/>
-                              <w:t xml:space="preserve">  </w:t>
-                            </w:r>
-                            <w:proofErr w:type="spellStart"/>
-                            <w:proofErr w:type="gramStart"/>
-                            <w:r>
-                              <w:rPr>
-                                <w:rFonts w:ascii="Consolas" w:hAnsi="Consolas" w:cs="Consolas"/>
-                                <w:color w:val="000000"/>
-                                <w:sz w:val="19"/>
-                                <w:szCs w:val="19"/>
-                                <w:lang w:val="fr-CH"/>
-                              </w:rPr>
-                              <w:t>gl</w:t>
-                            </w:r>
-                            <w:proofErr w:type="gramEnd"/>
-                            <w:r>
-                              <w:rPr>
-                                <w:rFonts w:ascii="Consolas" w:hAnsi="Consolas" w:cs="Consolas"/>
-                                <w:color w:val="000000"/>
-                                <w:sz w:val="19"/>
-                                <w:szCs w:val="19"/>
-                                <w:lang w:val="fr-CH"/>
-                              </w:rPr>
-                              <w:t>_Position</w:t>
-                            </w:r>
-                            <w:proofErr w:type="spellEnd"/>
-                            <w:r>
-                              <w:rPr>
-                                <w:rFonts w:ascii="Consolas" w:hAnsi="Consolas" w:cs="Consolas"/>
-                                <w:color w:val="000000"/>
-                                <w:sz w:val="19"/>
-                                <w:szCs w:val="19"/>
-                                <w:lang w:val="fr-CH"/>
-                              </w:rPr>
-                              <w:t xml:space="preserve"> = </w:t>
-                            </w:r>
-                            <w:proofErr w:type="spellStart"/>
-                            <w:r>
-                              <w:rPr>
-                                <w:rFonts w:ascii="Consolas" w:hAnsi="Consolas" w:cs="Consolas"/>
-                                <w:color w:val="000000"/>
-                                <w:sz w:val="19"/>
-                                <w:szCs w:val="19"/>
-                                <w:lang w:val="fr-CH"/>
-                              </w:rPr>
-                              <w:t>gl_ModelViewProjectionMatrix</w:t>
-                            </w:r>
-                            <w:proofErr w:type="spellEnd"/>
-                            <w:r>
-                              <w:rPr>
-                                <w:rFonts w:ascii="Consolas" w:hAnsi="Consolas" w:cs="Consolas"/>
-                                <w:color w:val="000000"/>
-                                <w:sz w:val="19"/>
-                                <w:szCs w:val="19"/>
-                                <w:lang w:val="fr-CH"/>
-                              </w:rPr>
-                              <w:t xml:space="preserve"> * </w:t>
-                            </w:r>
-                            <w:proofErr w:type="spellStart"/>
-                            <w:r>
-                              <w:rPr>
-                                <w:rFonts w:ascii="Consolas" w:hAnsi="Consolas" w:cs="Consolas"/>
-                                <w:color w:val="000000"/>
-                                <w:sz w:val="19"/>
-                                <w:szCs w:val="19"/>
-                                <w:lang w:val="fr-CH"/>
-                              </w:rPr>
-                              <w:t>gl_Vertex</w:t>
-                            </w:r>
-                            <w:proofErr w:type="spellEnd"/>
-                            <w:r>
-                              <w:rPr>
-                                <w:rFonts w:ascii="Consolas" w:hAnsi="Consolas" w:cs="Consolas"/>
-                                <w:color w:val="000000"/>
-                                <w:sz w:val="19"/>
-                                <w:szCs w:val="19"/>
-                                <w:lang w:val="fr-CH"/>
-                              </w:rPr>
-                              <w:t>;</w:t>
+                              <w:t xml:space="preserve">  gl_Position = gl_ModelViewProjectionMatrix * gl_Vertex;</w:t>
                             </w:r>
                           </w:p>
                           <w:p>
@@ -1216,27 +1087,7 @@
                                 <w:sz w:val="19"/>
                                 <w:szCs w:val="19"/>
                               </w:rPr>
-                              <w:t xml:space="preserve"> </w:t>
-                            </w:r>
-                            <w:proofErr w:type="gramStart"/>
-                            <w:r>
-                              <w:rPr>
-                                <w:rFonts w:ascii="Consolas" w:hAnsi="Consolas" w:cs="Consolas"/>
-                                <w:color w:val="000000"/>
-                                <w:sz w:val="19"/>
-                                <w:szCs w:val="19"/>
-                              </w:rPr>
-                              <w:t>main(</w:t>
-                            </w:r>
-                            <w:proofErr w:type="gramEnd"/>
-                            <w:r>
-                              <w:rPr>
-                                <w:rFonts w:ascii="Consolas" w:hAnsi="Consolas" w:cs="Consolas"/>
-                                <w:color w:val="000000"/>
-                                <w:sz w:val="19"/>
-                                <w:szCs w:val="19"/>
-                              </w:rPr>
-                              <w:t xml:space="preserve">) </w:t>
+                              <w:t xml:space="preserve"> main() </w:t>
                             </w:r>
                             <w:r>
                               <w:rPr>
@@ -1815,7 +1666,6 @@
                         <w:tab/>
                       </w:r>
                       <w:proofErr w:type="spellStart"/>
-                      <w:proofErr w:type="gramStart"/>
                       <w:r>
                         <w:rPr>
                           <w:rFonts w:ascii="Consolas" w:hAnsi="Consolas" w:cs="Consolas"/>
@@ -1842,17 +1692,7 @@
                           <w:sz w:val="19"/>
                           <w:szCs w:val="19"/>
                         </w:rPr>
-                        <w:t>/</w:t>
-                      </w:r>
-                      <w:proofErr w:type="gramEnd"/>
-                      <w:r>
-                        <w:rPr>
-                          <w:rFonts w:ascii="Consolas" w:hAnsi="Consolas" w:cs="Consolas"/>
-                          <w:color w:val="008000"/>
-                          <w:sz w:val="19"/>
-                          <w:szCs w:val="19"/>
-                        </w:rPr>
-                        <w:t xml:space="preserve">/ Unity chooses the </w:t>
+                        <w:t xml:space="preserve">// Unity chooses the </w:t>
                       </w:r>
                       <w:proofErr w:type="spellStart"/>
                       <w:r>
@@ -1896,17 +1736,7 @@
                           <w:szCs w:val="19"/>
                         </w:rPr>
                         <w:tab/>
-                        <w:t xml:space="preserve">Pass </w:t>
-                      </w:r>
-                      <w:proofErr w:type="gramStart"/>
-                      <w:r>
-                        <w:rPr>
-                          <w:rFonts w:ascii="Consolas" w:hAnsi="Consolas" w:cs="Consolas"/>
-                          <w:color w:val="000000"/>
-                          <w:sz w:val="19"/>
-                          <w:szCs w:val="19"/>
-                        </w:rPr>
-                        <w:t xml:space="preserve">{ </w:t>
+                        <w:t xml:space="preserve">Pass { </w:t>
                       </w:r>
                       <w:r>
                         <w:rPr>
@@ -1915,17 +1745,7 @@
                           <w:sz w:val="19"/>
                           <w:szCs w:val="19"/>
                         </w:rPr>
-                        <w:t>/</w:t>
-                      </w:r>
-                      <w:proofErr w:type="gramEnd"/>
-                      <w:r>
-                        <w:rPr>
-                          <w:rFonts w:ascii="Consolas" w:hAnsi="Consolas" w:cs="Consolas"/>
-                          <w:color w:val="008000"/>
-                          <w:sz w:val="19"/>
-                          <w:szCs w:val="19"/>
-                        </w:rPr>
-                        <w:t>/ some shaders require multiple passes</w:t>
+                        <w:t>// some shaders require multiple passes</w:t>
                       </w:r>
                     </w:p>
                     <w:p>
@@ -2079,27 +1899,7 @@
                           <w:sz w:val="19"/>
                           <w:szCs w:val="19"/>
                         </w:rPr>
-                        <w:t xml:space="preserve"> </w:t>
-                      </w:r>
-                      <w:proofErr w:type="gramStart"/>
-                      <w:r>
-                        <w:rPr>
-                          <w:rFonts w:ascii="Consolas" w:hAnsi="Consolas" w:cs="Consolas"/>
-                          <w:color w:val="000000"/>
-                          <w:sz w:val="19"/>
-                          <w:szCs w:val="19"/>
-                        </w:rPr>
-                        <w:t>main(</w:t>
-                      </w:r>
-                      <w:proofErr w:type="gramEnd"/>
-                      <w:r>
-                        <w:rPr>
-                          <w:rFonts w:ascii="Consolas" w:hAnsi="Consolas" w:cs="Consolas"/>
-                          <w:color w:val="000000"/>
-                          <w:sz w:val="19"/>
-                          <w:szCs w:val="19"/>
-                        </w:rPr>
-                        <w:t xml:space="preserve">) </w:t>
+                        <w:t xml:space="preserve"> main() </w:t>
                       </w:r>
                       <w:r>
                         <w:rPr>
@@ -2179,85 +1979,7 @@
                           <w:lang w:val="fr-CH"/>
                         </w:rPr>
                         <w:tab/>
-                        <w:t xml:space="preserve">  </w:t>
-                      </w:r>
-                      <w:proofErr w:type="spellStart"/>
-                      <w:proofErr w:type="gramStart"/>
-                      <w:r>
-                        <w:rPr>
-                          <w:rFonts w:ascii="Consolas" w:hAnsi="Consolas" w:cs="Consolas"/>
-                          <w:color w:val="000000"/>
-                          <w:sz w:val="19"/>
-                          <w:szCs w:val="19"/>
-                          <w:lang w:val="fr-CH"/>
-                        </w:rPr>
-                        <w:t>gl</w:t>
-                      </w:r>
-                      <w:proofErr w:type="gramEnd"/>
-                      <w:r>
-                        <w:rPr>
-                          <w:rFonts w:ascii="Consolas" w:hAnsi="Consolas" w:cs="Consolas"/>
-                          <w:color w:val="000000"/>
-                          <w:sz w:val="19"/>
-                          <w:szCs w:val="19"/>
-                          <w:lang w:val="fr-CH"/>
-                        </w:rPr>
-                        <w:t>_Position</w:t>
-                      </w:r>
-                      <w:proofErr w:type="spellEnd"/>
-                      <w:r>
-                        <w:rPr>
-                          <w:rFonts w:ascii="Consolas" w:hAnsi="Consolas" w:cs="Consolas"/>
-                          <w:color w:val="000000"/>
-                          <w:sz w:val="19"/>
-                          <w:szCs w:val="19"/>
-                          <w:lang w:val="fr-CH"/>
-                        </w:rPr>
-                        <w:t xml:space="preserve"> = </w:t>
-                      </w:r>
-                      <w:proofErr w:type="spellStart"/>
-                      <w:r>
-                        <w:rPr>
-                          <w:rFonts w:ascii="Consolas" w:hAnsi="Consolas" w:cs="Consolas"/>
-                          <w:color w:val="000000"/>
-                          <w:sz w:val="19"/>
-                          <w:szCs w:val="19"/>
-                          <w:lang w:val="fr-CH"/>
-                        </w:rPr>
-                        <w:t>gl_ModelViewProjectionMatrix</w:t>
-                      </w:r>
-                      <w:proofErr w:type="spellEnd"/>
-                      <w:r>
-                        <w:rPr>
-                          <w:rFonts w:ascii="Consolas" w:hAnsi="Consolas" w:cs="Consolas"/>
-                          <w:color w:val="000000"/>
-                          <w:sz w:val="19"/>
-                          <w:szCs w:val="19"/>
-                          <w:lang w:val="fr-CH"/>
-                        </w:rPr>
-                        <w:t xml:space="preserve"> * </w:t>
-                      </w:r>
-                      <w:proofErr w:type="spellStart"/>
-                      <w:r>
-                        <w:rPr>
-                          <w:rFonts w:ascii="Consolas" w:hAnsi="Consolas" w:cs="Consolas"/>
-                          <w:color w:val="000000"/>
-                          <w:sz w:val="19"/>
-                          <w:szCs w:val="19"/>
-                          <w:lang w:val="fr-CH"/>
-                        </w:rPr>
-                        <w:t>gl_Vertex</w:t>
-                      </w:r>
-                      <w:proofErr w:type="spellEnd"/>
-                      <w:r>
-                        <w:rPr>
-                          <w:rFonts w:ascii="Consolas" w:hAnsi="Consolas" w:cs="Consolas"/>
-                          <w:color w:val="000000"/>
-                          <w:sz w:val="19"/>
-                          <w:szCs w:val="19"/>
-                          <w:lang w:val="fr-CH"/>
-                        </w:rPr>
-                        <w:t>;</w:t>
+                        <w:t xml:space="preserve">  gl_Position = gl_ModelViewProjectionMatrix * gl_Vertex;</w:t>
                       </w:r>
                     </w:p>
                     <w:p>
@@ -2768,27 +2490,7 @@
                           <w:sz w:val="19"/>
                           <w:szCs w:val="19"/>
                         </w:rPr>
-                        <w:t xml:space="preserve"> </w:t>
-                      </w:r>
-                      <w:proofErr w:type="gramStart"/>
-                      <w:r>
-                        <w:rPr>
-                          <w:rFonts w:ascii="Consolas" w:hAnsi="Consolas" w:cs="Consolas"/>
-                          <w:color w:val="000000"/>
-                          <w:sz w:val="19"/>
-                          <w:szCs w:val="19"/>
-                        </w:rPr>
-                        <w:t>main(</w:t>
-                      </w:r>
-                      <w:proofErr w:type="gramEnd"/>
-                      <w:r>
-                        <w:rPr>
-                          <w:rFonts w:ascii="Consolas" w:hAnsi="Consolas" w:cs="Consolas"/>
-                          <w:color w:val="000000"/>
-                          <w:sz w:val="19"/>
-                          <w:szCs w:val="19"/>
-                        </w:rPr>
-                        <w:t xml:space="preserve">) </w:t>
+                        <w:t xml:space="preserve"> main() </w:t>
                       </w:r>
                       <w:r>
                         <w:rPr>
@@ -3382,10 +3084,20 @@
           <w:szCs w:val="23"/>
           <w:shd w:val="clear" w:color="auto" w:fill="FFFFFF"/>
         </w:rPr>
-        <w:t xml:space="preserve"> </w:t>
+        <w:t xml:space="preserve">  </w:t>
       </w:r>
-      <w:bookmarkStart w:id="0" w:name="_GoBack"/>
-      <w:bookmarkEnd w:id="0"/>
+      <w:proofErr w:type="spellStart"/>
+      <w:r>
+        <w:rPr>
+          <w:rStyle w:val="HTMLCode"/>
+          <w:rFonts w:ascii="Consolas" w:eastAsiaTheme="minorHAnsi" w:hAnsi="Consolas"/>
+          <w:color w:val="242729"/>
+          <w:bdr w:val="none" w:sz="0" w:space="0" w:color="auto" w:frame="1"/>
+          <w:shd w:val="clear" w:color="auto" w:fill="EFF0F1"/>
+        </w:rPr>
+        <w:t>gl_Position</w:t>
+      </w:r>
+      <w:proofErr w:type="spellEnd"/>
       <w:r>
         <w:rPr>
           <w:rFonts w:ascii="Arial" w:hAnsi="Arial" w:cs="Arial"/>
@@ -3394,21 +3106,14 @@
           <w:szCs w:val="23"/>
           <w:shd w:val="clear" w:color="auto" w:fill="FFFFFF"/>
         </w:rPr>
-        <w:t> </w:t>
+        <w:t> can only be set from within the vertex shader, since it's a per-vertex attribute. Loading the shaders in correct order should get rid of that problem though.</w:t>
       </w:r>
-      <w:proofErr w:type="spellStart"/>
-      <w:r>
-        <w:rPr>
-          <w:rStyle w:val="HTMLCode"/>
-          <w:rFonts w:ascii="Consolas" w:eastAsiaTheme="minorHAnsi" w:hAnsi="Consolas"/>
-          <w:color w:val="242729"/>
-          <w:bdr w:val="none" w:sz="0" w:space="0" w:color="auto" w:frame="1"/>
-          <w:shd w:val="clear" w:color="auto" w:fill="EFF0F1"/>
-        </w:rPr>
-        <w:t>gl_Position</w:t>
-      </w:r>
-      <w:proofErr w:type="spellEnd"/>
-      <w:r>
+    </w:p>
+    <w:p>
+      <w:pPr>
+        <w:tabs>
+          <w:tab w:val="left" w:pos="1096"/>
+        </w:tabs>
         <w:rPr>
           <w:rFonts w:ascii="Arial" w:hAnsi="Arial" w:cs="Arial"/>
           <w:color w:val="242729"/>
@@ -3416,8 +3121,7 @@
           <w:szCs w:val="23"/>
           <w:shd w:val="clear" w:color="auto" w:fill="FFFFFF"/>
         </w:rPr>
-        <w:t> can only be set from within the vertex shader, since it's a per-vertex attribute. Loading the shaders in correct order should get rid of that problem though.</w:t>
-      </w:r>
+      </w:pPr>
     </w:p>
     <w:p>
       <w:pPr>
@@ -3435,15 +3139,285 @@
     </w:p>
     <w:p>
       <w:pPr>
+        <w:pStyle w:val="NormalWeb"/>
+        <w:shd w:val="clear" w:color="auto" w:fill="FFFFFF"/>
+        <w:spacing w:before="120" w:beforeAutospacing="0" w:after="120" w:afterAutospacing="0"/>
+        <w:rPr>
+          <w:rFonts w:ascii="Arial" w:hAnsi="Arial" w:cs="Arial"/>
+          <w:color w:val="222222"/>
+          <w:sz w:val="21"/>
+          <w:szCs w:val="21"/>
+        </w:rPr>
+      </w:pPr>
+      <w:r>
+        <w:rPr>
+          <w:rFonts w:ascii="Arial" w:hAnsi="Arial" w:cs="Arial"/>
+          <w:color w:val="222222"/>
+          <w:sz w:val="21"/>
+          <w:szCs w:val="21"/>
+        </w:rPr>
+        <w:t> In GLSL, a “shader” is either a vertex shader or a fragment shader. The combination of both is called a “program”.</w:t>
+      </w:r>
+    </w:p>
+    <w:p>
+      <w:pPr>
+        <w:pStyle w:val="NormalWeb"/>
+        <w:shd w:val="clear" w:color="auto" w:fill="FFFFFF"/>
+        <w:spacing w:before="120" w:beforeAutospacing="0" w:after="120" w:afterAutospacing="0"/>
+        <w:rPr>
+          <w:rFonts w:ascii="Arial" w:hAnsi="Arial" w:cs="Arial"/>
+          <w:color w:val="222222"/>
+          <w:sz w:val="21"/>
+          <w:szCs w:val="21"/>
+        </w:rPr>
+      </w:pPr>
+      <w:r>
+        <w:rPr>
+          <w:rFonts w:ascii="Arial" w:hAnsi="Arial" w:cs="Arial"/>
+          <w:color w:val="222222"/>
+          <w:sz w:val="21"/>
+          <w:szCs w:val="21"/>
+        </w:rPr>
+        <w:t>Unfortunately, Unity refers to this kind of program as a “shader”, while in Unity a vertex shader is called a “vertex program” and a fragment shader is called a “fragment program”.</w:t>
+      </w:r>
+    </w:p>
+    <w:p>
+      <w:pPr>
         <w:tabs>
           <w:tab w:val="left" w:pos="1096"/>
         </w:tabs>
         <w:rPr>
-          <w:rFonts w:ascii="Arial" w:hAnsi="Arial" w:cs="Arial"/>
-          <w:color w:val="242729"/>
-          <w:sz w:val="23"/>
-          <w:szCs w:val="23"/>
-          <w:shd w:val="clear" w:color="auto" w:fill="FFFFFF"/>
+          <w:lang w:val="en-CH"/>
+        </w:rPr>
+      </w:pPr>
+    </w:p>
+    <w:p>
+      <w:pPr>
+        <w:tabs>
+          <w:tab w:val="left" w:pos="1096"/>
+        </w:tabs>
+        <w:rPr>
+          <w:lang w:val="en-CH"/>
+        </w:rPr>
+      </w:pPr>
+    </w:p>
+    <w:p>
+      <w:pPr>
+        <w:tabs>
+          <w:tab w:val="left" w:pos="1096"/>
+        </w:tabs>
+        <w:rPr>
+          <w:lang w:val="en-CH"/>
+        </w:rPr>
+      </w:pPr>
+    </w:p>
+    <w:p>
+      <w:pPr>
+        <w:tabs>
+          <w:tab w:val="left" w:pos="1096"/>
+        </w:tabs>
+        <w:rPr>
+          <w:lang w:val="en-CH"/>
+        </w:rPr>
+      </w:pPr>
+    </w:p>
+    <w:p>
+      <w:pPr>
+        <w:tabs>
+          <w:tab w:val="left" w:pos="1096"/>
+        </w:tabs>
+        <w:rPr>
+          <w:lang w:val="en-CH"/>
+        </w:rPr>
+      </w:pPr>
+    </w:p>
+    <w:p>
+      <w:pPr>
+        <w:tabs>
+          <w:tab w:val="left" w:pos="1096"/>
+        </w:tabs>
+        <w:rPr>
+          <w:lang w:val="en-CH"/>
+        </w:rPr>
+      </w:pPr>
+    </w:p>
+    <w:p>
+      <w:pPr>
+        <w:tabs>
+          <w:tab w:val="left" w:pos="1096"/>
+        </w:tabs>
+        <w:rPr>
+          <w:lang w:val="en-CH"/>
+        </w:rPr>
+      </w:pPr>
+    </w:p>
+    <w:p>
+      <w:pPr>
+        <w:tabs>
+          <w:tab w:val="left" w:pos="1096"/>
+        </w:tabs>
+        <w:rPr>
+          <w:lang w:val="en-CH"/>
+        </w:rPr>
+      </w:pPr>
+    </w:p>
+    <w:p>
+      <w:pPr>
+        <w:tabs>
+          <w:tab w:val="left" w:pos="1096"/>
+        </w:tabs>
+        <w:rPr>
+          <w:lang w:val="en-CH"/>
+        </w:rPr>
+      </w:pPr>
+    </w:p>
+    <w:p>
+      <w:pPr>
+        <w:tabs>
+          <w:tab w:val="left" w:pos="1096"/>
+        </w:tabs>
+        <w:rPr>
+          <w:lang w:val="en-CH"/>
+        </w:rPr>
+      </w:pPr>
+    </w:p>
+    <w:p>
+      <w:pPr>
+        <w:tabs>
+          <w:tab w:val="left" w:pos="1096"/>
+        </w:tabs>
+        <w:rPr>
+          <w:lang w:val="en-CH"/>
+        </w:rPr>
+      </w:pPr>
+    </w:p>
+    <w:p>
+      <w:pPr>
+        <w:tabs>
+          <w:tab w:val="left" w:pos="1096"/>
+        </w:tabs>
+        <w:rPr>
+          <w:lang w:val="en-CH"/>
+        </w:rPr>
+      </w:pPr>
+    </w:p>
+    <w:p>
+      <w:pPr>
+        <w:tabs>
+          <w:tab w:val="left" w:pos="1096"/>
+        </w:tabs>
+        <w:rPr>
+          <w:lang w:val="en-CH"/>
+        </w:rPr>
+      </w:pPr>
+    </w:p>
+    <w:p>
+      <w:pPr>
+        <w:tabs>
+          <w:tab w:val="left" w:pos="1096"/>
+        </w:tabs>
+        <w:rPr>
+          <w:lang w:val="en-CH"/>
+        </w:rPr>
+      </w:pPr>
+    </w:p>
+    <w:p>
+      <w:pPr>
+        <w:tabs>
+          <w:tab w:val="left" w:pos="1096"/>
+        </w:tabs>
+        <w:rPr>
+          <w:lang w:val="en-CH"/>
+        </w:rPr>
+      </w:pPr>
+    </w:p>
+    <w:p>
+      <w:pPr>
+        <w:tabs>
+          <w:tab w:val="left" w:pos="1096"/>
+        </w:tabs>
+        <w:rPr>
+          <w:lang w:val="en-CH"/>
+        </w:rPr>
+      </w:pPr>
+    </w:p>
+    <w:p>
+      <w:pPr>
+        <w:tabs>
+          <w:tab w:val="left" w:pos="1096"/>
+        </w:tabs>
+        <w:rPr>
+          <w:lang w:val="en-CH"/>
+        </w:rPr>
+      </w:pPr>
+    </w:p>
+    <w:p>
+      <w:pPr>
+        <w:tabs>
+          <w:tab w:val="left" w:pos="1096"/>
+        </w:tabs>
+        <w:rPr>
+          <w:lang w:val="en-CH"/>
+        </w:rPr>
+      </w:pPr>
+    </w:p>
+    <w:p>
+      <w:pPr>
+        <w:tabs>
+          <w:tab w:val="left" w:pos="1096"/>
+        </w:tabs>
+        <w:rPr>
+          <w:lang w:val="en-CH"/>
+        </w:rPr>
+      </w:pPr>
+    </w:p>
+    <w:p>
+      <w:pPr>
+        <w:tabs>
+          <w:tab w:val="left" w:pos="1096"/>
+        </w:tabs>
+        <w:rPr>
+          <w:lang w:val="en-CH"/>
+        </w:rPr>
+      </w:pPr>
+    </w:p>
+    <w:p>
+      <w:pPr>
+        <w:tabs>
+          <w:tab w:val="left" w:pos="1096"/>
+        </w:tabs>
+        <w:rPr>
+          <w:lang w:val="en-CH"/>
+        </w:rPr>
+      </w:pPr>
+    </w:p>
+    <w:p>
+      <w:pPr>
+        <w:tabs>
+          <w:tab w:val="left" w:pos="1096"/>
+        </w:tabs>
+        <w:rPr>
+          <w:lang w:val="en-CH"/>
+        </w:rPr>
+      </w:pPr>
+    </w:p>
+    <w:p>
+      <w:pPr>
+        <w:tabs>
+          <w:tab w:val="left" w:pos="1096"/>
+        </w:tabs>
+        <w:rPr>
+          <w:lang w:val="en-CH"/>
+        </w:rPr>
+      </w:pPr>
+    </w:p>
+    <w:p>
+      <w:pPr>
+        <w:tabs>
+          <w:tab w:val="left" w:pos="1096"/>
+        </w:tabs>
+        <w:rPr>
+          <w:lang w:val="en-CH"/>
         </w:rPr>
       </w:pPr>
     </w:p>
@@ -3453,6 +3427,259 @@
           <w:tab w:val="left" w:pos="1096"/>
         </w:tabs>
       </w:pPr>
+      <w:hyperlink r:id="rId8" w:history="1">
+        <w:r>
+          <w:rPr>
+            <w:rStyle w:val="Hyperlink"/>
+            <w:lang w:val="en-CH"/>
+          </w:rPr>
+          <w:t>https://docs.unity3d.com/Manual/SL-VertexFragmentShaderExamples.html</w:t>
+        </w:r>
+      </w:hyperlink>
+    </w:p>
+    <w:p>
+      <w:pPr>
+        <w:tabs>
+          <w:tab w:val="left" w:pos="1096"/>
+        </w:tabs>
+      </w:pPr>
+    </w:p>
+    <w:p>
+      <w:pPr>
+        <w:tabs>
+          <w:tab w:val="left" w:pos="1096"/>
+        </w:tabs>
+        <w:rPr>
+          <w:lang w:val="en-CH"/>
+        </w:rPr>
+      </w:pPr>
+    </w:p>
+    <w:p>
+      <w:pPr>
+        <w:tabs>
+          <w:tab w:val="left" w:pos="1096"/>
+        </w:tabs>
+        <w:rPr>
+          <w:rFonts w:ascii="Arial" w:hAnsi="Arial" w:cs="Arial"/>
+          <w:color w:val="455463"/>
+          <w:sz w:val="21"/>
+          <w:szCs w:val="21"/>
+        </w:rPr>
+      </w:pPr>
+      <w:r>
+        <w:rPr>
+          <w:rFonts w:ascii="Arial" w:hAnsi="Arial" w:cs="Arial"/>
+          <w:color w:val="455463"/>
+          <w:sz w:val="21"/>
+          <w:szCs w:val="21"/>
+        </w:rPr>
+        <w:t>each Pass represents an execution of the vertex and fragment code for the same object rendered with the material of the shader</w:t>
+      </w:r>
+    </w:p>
+    <w:p>
+      <w:pPr>
+        <w:tabs>
+          <w:tab w:val="left" w:pos="1096"/>
+        </w:tabs>
+        <w:rPr>
+          <w:rFonts w:ascii="Arial" w:hAnsi="Arial" w:cs="Arial"/>
+          <w:color w:val="455463"/>
+          <w:sz w:val="21"/>
+          <w:szCs w:val="21"/>
+        </w:rPr>
+      </w:pPr>
+    </w:p>
+    <w:p>
+      <w:pPr>
+        <w:pStyle w:val="NormalWeb"/>
+        <w:spacing w:before="0" w:beforeAutospacing="0" w:after="225" w:afterAutospacing="0"/>
+        <w:rPr>
+          <w:rFonts w:ascii="Arial" w:hAnsi="Arial" w:cs="Arial"/>
+          <w:color w:val="455463"/>
+          <w:sz w:val="21"/>
+          <w:szCs w:val="21"/>
+        </w:rPr>
+      </w:pPr>
+      <w:r>
+        <w:rPr>
+          <w:rFonts w:ascii="Arial" w:hAnsi="Arial" w:cs="Arial"/>
+          <w:color w:val="455463"/>
+          <w:sz w:val="21"/>
+          <w:szCs w:val="21"/>
+        </w:rPr>
+        <w:t>The </w:t>
+      </w:r>
+      <w:r>
+        <w:rPr>
+          <w:rStyle w:val="Strong"/>
+          <w:rFonts w:ascii="Arial" w:hAnsi="Arial" w:cs="Arial"/>
+          <w:color w:val="455463"/>
+          <w:sz w:val="21"/>
+          <w:szCs w:val="21"/>
+        </w:rPr>
+        <w:t>Vertex Shader</w:t>
+      </w:r>
+      <w:r>
+        <w:rPr>
+          <w:rFonts w:ascii="Arial" w:hAnsi="Arial" w:cs="Arial"/>
+          <w:color w:val="444444"/>
+          <w:sz w:val="21"/>
+          <w:szCs w:val="21"/>
+          <w:shd w:val="clear" w:color="auto" w:fill="CCCCCC"/>
+        </w:rPr>
+        <w:br/>
+      </w:r>
+      <w:r>
+        <w:rPr>
+          <w:rFonts w:ascii="Arial" w:hAnsi="Arial" w:cs="Arial"/>
+          <w:color w:val="455463"/>
+          <w:sz w:val="21"/>
+          <w:szCs w:val="21"/>
+        </w:rPr>
+        <w:t> is a program that runs on each vertex of the 3D model. Quite often it does not do anything particularly interesting. Here we just transform vertex position from object space into so called “clip space”, which is what’s used by the GPU to rasterize the object on screen. We also pass the input texture coordinate unmodified - we’ll need it to sample the texture in the fragment shader.</w:t>
+      </w:r>
+    </w:p>
+    <w:p>
+      <w:pPr>
+        <w:pStyle w:val="NormalWeb"/>
+        <w:spacing w:before="0" w:beforeAutospacing="0" w:after="225" w:afterAutospacing="0"/>
+        <w:rPr>
+          <w:rFonts w:ascii="Arial" w:hAnsi="Arial" w:cs="Arial"/>
+          <w:color w:val="455463"/>
+          <w:sz w:val="21"/>
+          <w:szCs w:val="21"/>
+        </w:rPr>
+      </w:pPr>
+      <w:r>
+        <w:rPr>
+          <w:rFonts w:ascii="Arial" w:hAnsi="Arial" w:cs="Arial"/>
+          <w:color w:val="455463"/>
+          <w:sz w:val="21"/>
+          <w:szCs w:val="21"/>
+        </w:rPr>
+        <w:t>The </w:t>
+      </w:r>
+      <w:r>
+        <w:rPr>
+          <w:rStyle w:val="Strong"/>
+          <w:rFonts w:ascii="Arial" w:hAnsi="Arial" w:cs="Arial"/>
+          <w:color w:val="455463"/>
+          <w:sz w:val="21"/>
+          <w:szCs w:val="21"/>
+        </w:rPr>
+        <w:t>Fragment Shader</w:t>
+      </w:r>
+      <w:r>
+        <w:rPr>
+          <w:rFonts w:ascii="Arial" w:hAnsi="Arial" w:cs="Arial"/>
+          <w:color w:val="444444"/>
+          <w:sz w:val="21"/>
+          <w:szCs w:val="21"/>
+          <w:shd w:val="clear" w:color="auto" w:fill="CCCCCC"/>
+        </w:rPr>
+        <w:br/>
+      </w:r>
+      <w:r>
+        <w:rPr>
+          <w:rFonts w:ascii="Arial" w:hAnsi="Arial" w:cs="Arial"/>
+          <w:color w:val="455463"/>
+          <w:sz w:val="21"/>
+          <w:szCs w:val="21"/>
+        </w:rPr>
+        <w:t xml:space="preserve"> is a program that runs on each and every pixel that object occupies on-screen, and is usually used to calculate and output the </w:t>
+      </w:r>
+      <w:proofErr w:type="spellStart"/>
+      <w:r>
+        <w:rPr>
+          <w:rFonts w:ascii="Arial" w:hAnsi="Arial" w:cs="Arial"/>
+          <w:color w:val="455463"/>
+          <w:sz w:val="21"/>
+          <w:szCs w:val="21"/>
+        </w:rPr>
+        <w:t>color</w:t>
+      </w:r>
+      <w:proofErr w:type="spellEnd"/>
+      <w:r>
+        <w:rPr>
+          <w:rFonts w:ascii="Arial" w:hAnsi="Arial" w:cs="Arial"/>
+          <w:color w:val="455463"/>
+          <w:sz w:val="21"/>
+          <w:szCs w:val="21"/>
+        </w:rPr>
+        <w:t xml:space="preserve"> of each pixel. Usually there are millions of </w:t>
+      </w:r>
+      <w:r>
+        <w:rPr>
+          <w:rStyle w:val="Strong"/>
+          <w:rFonts w:ascii="Arial" w:hAnsi="Arial" w:cs="Arial"/>
+          <w:color w:val="455463"/>
+          <w:sz w:val="21"/>
+          <w:szCs w:val="21"/>
+        </w:rPr>
+        <w:t>pixels</w:t>
+      </w:r>
+      <w:r>
+        <w:rPr>
+          <w:rFonts w:ascii="Arial" w:hAnsi="Arial" w:cs="Arial"/>
+          <w:color w:val="444444"/>
+          <w:sz w:val="21"/>
+          <w:szCs w:val="21"/>
+          <w:shd w:val="clear" w:color="auto" w:fill="CCCCCC"/>
+        </w:rPr>
+        <w:br/>
+      </w:r>
+      <w:r>
+        <w:rPr>
+          <w:rFonts w:ascii="Arial" w:hAnsi="Arial" w:cs="Arial"/>
+          <w:color w:val="455463"/>
+          <w:sz w:val="21"/>
+          <w:szCs w:val="21"/>
+        </w:rPr>
+        <w:t> on the screen, and the fragment shaders are executed for all of them! Optimizing fragment shaders is quite an important part of overall game performance work.</w:t>
+      </w:r>
+    </w:p>
+    <w:p>
+      <w:pPr>
+        <w:tabs>
+          <w:tab w:val="left" w:pos="1096"/>
+        </w:tabs>
+      </w:pPr>
+      <w:hyperlink r:id="rId9" w:history="1">
+        <w:r>
+          <w:rPr>
+            <w:rStyle w:val="Hyperlink"/>
+            <w:lang w:val="en-CH"/>
+          </w:rPr>
+          <w:t>https://en.wikibooks.org/wiki/GLSL_Programming/Unity</w:t>
+        </w:r>
+      </w:hyperlink>
+    </w:p>
+    <w:p>
+      <w:pPr>
+        <w:tabs>
+          <w:tab w:val="left" w:pos="1096"/>
+        </w:tabs>
+      </w:pPr>
+    </w:p>
+    <w:p>
+      <w:pPr>
+        <w:tabs>
+          <w:tab w:val="left" w:pos="1096"/>
+        </w:tabs>
+        <w:rPr>
+          <w:lang w:val="en-CH"/>
+        </w:rPr>
+      </w:pPr>
+      <w:hyperlink r:id="rId10" w:history="1">
+        <w:r>
+          <w:rPr>
+            <w:rStyle w:val="Hyperlink"/>
+          </w:rPr>
+          <w:t>https://en.wikibooks.org/wiki/GLSL_Programming/Unity/RGB_Cube</w:t>
+        </w:r>
+      </w:hyperlink>
+      <w:bookmarkStart w:id="0" w:name="_GoBack"/>
+      <w:bookmarkEnd w:id="0"/>
     </w:p>
     <w:sectPr>
       <w:pgSz w:w="11906" w:h="16838"/>
@@ -3481,7 +3708,7 @@
       </w:pPr>
     </w:pPrDefault>
   </w:docDefaults>
-  <w:latentStyles w:defLockedState="0" w:defUIPriority="99" w:defSemiHidden="0" w:defUnhideWhenUsed="0" w:defQFormat="0" w:count="375">
+  <w:latentStyles w:defLockedState="0" w:defUIPriority="99" w:defSemiHidden="0" w:defUnhideWhenUsed="0" w:defQFormat="0" w:count="377">
     <w:lsdException w:name="Normal" w:uiPriority="0" w:qFormat="1"/>
     <w:lsdException w:name="heading 1" w:uiPriority="9" w:qFormat="1"/>
     <w:lsdException w:name="heading 2" w:semiHidden="1" w:uiPriority="9" w:unhideWhenUsed="1" w:qFormat="1"/>
@@ -3587,7 +3814,6 @@
     <w:lsdException w:name="HTML Sample" w:semiHidden="1" w:unhideWhenUsed="1"/>
     <w:lsdException w:name="HTML Typewriter" w:semiHidden="1" w:unhideWhenUsed="1"/>
     <w:lsdException w:name="HTML Variable" w:semiHidden="1" w:unhideWhenUsed="1"/>
-    <w:lsdException w:name="Normal Table" w:semiHidden="1" w:unhideWhenUsed="1"/>
     <w:lsdException w:name="annotation subject" w:semiHidden="1" w:unhideWhenUsed="1"/>
     <w:lsdException w:name="No List" w:semiHidden="1" w:unhideWhenUsed="1"/>
     <w:lsdException w:name="Outline List 1" w:semiHidden="1" w:unhideWhenUsed="1"/>
@@ -3633,11 +3859,9 @@
     <w:lsdException w:name="Table Subtle 1" w:semiHidden="1" w:unhideWhenUsed="1"/>
     <w:lsdException w:name="Table Subtle 2" w:semiHidden="1" w:unhideWhenUsed="1"/>
     <w:lsdException w:name="Table Web 1" w:semiHidden="1" w:unhideWhenUsed="1"/>
-    <w:lsdException w:name="Table Web 2" w:semiHidden="1" w:unhideWhenUsed="1"/>
     <w:lsdException w:name="Table Web 3" w:semiHidden="1" w:unhideWhenUsed="1"/>
     <w:lsdException w:name="Balloon Text" w:semiHidden="1" w:unhideWhenUsed="1"/>
     <w:lsdException w:name="Table Grid" w:uiPriority="39"/>
-    <w:lsdException w:name="Table Theme" w:semiHidden="1" w:unhideWhenUsed="1"/>
     <w:lsdException w:name="Placeholder Text" w:semiHidden="1"/>
     <w:lsdException w:name="No Spacing" w:uiPriority="1" w:qFormat="1"/>
     <w:lsdException w:name="Light Shading" w:uiPriority="60"/>
@@ -3857,6 +4081,8 @@
     <w:lsdException w:name="Smart Hyperlink" w:semiHidden="1" w:unhideWhenUsed="1"/>
     <w:lsdException w:name="Hashtag" w:semiHidden="1" w:unhideWhenUsed="1"/>
     <w:lsdException w:name="Unresolved Mention" w:semiHidden="1" w:unhideWhenUsed="1"/>
+    <w:lsdException w:name="Smart Link" w:semiHidden="1" w:unhideWhenUsed="1"/>
+    <w:lsdException w:name="Smart Link Error" w:semiHidden="1" w:unhideWhenUsed="1"/>
   </w:latentStyles>
   <w:style w:type="paragraph" w:default="1" w:styleId="Normal">
     <w:name w:val="Normal"/>
@@ -3961,6 +4187,46 @@
       <w:rFonts w:ascii="Courier New" w:eastAsia="Times New Roman" w:hAnsi="Courier New" w:cs="Courier New"/>
       <w:sz w:val="20"/>
       <w:szCs w:val="20"/>
+    </w:rPr>
+  </w:style>
+  <w:style w:type="character" w:styleId="FollowedHyperlink">
+    <w:name w:val="FollowedHyperlink"/>
+    <w:basedOn w:val="DefaultParagraphFont"/>
+    <w:uiPriority w:val="99"/>
+    <w:semiHidden/>
+    <w:unhideWhenUsed/>
+    <w:rsid w:val="00CF6C78"/>
+    <w:rPr>
+      <w:color w:val="954F72" w:themeColor="followedHyperlink"/>
+      <w:u w:val="single"/>
+    </w:rPr>
+  </w:style>
+  <w:style w:type="paragraph" w:styleId="NormalWeb">
+    <w:name w:val="Normal (Web)"/>
+    <w:basedOn w:val="Normal"/>
+    <w:uiPriority w:val="99"/>
+    <w:semiHidden/>
+    <w:unhideWhenUsed/>
+    <w:rsid w:val="00CF6C78"/>
+    <w:pPr>
+      <w:spacing w:before="100" w:beforeAutospacing="1" w:after="100" w:afterAutospacing="1" w:line="240" w:lineRule="auto"/>
+    </w:pPr>
+    <w:rPr>
+      <w:rFonts w:ascii="Times New Roman" w:eastAsia="Times New Roman" w:hAnsi="Times New Roman" w:cs="Times New Roman"/>
+      <w:sz w:val="24"/>
+      <w:szCs w:val="24"/>
+      <w:lang w:val="en-CH" w:eastAsia="en-CH"/>
+    </w:rPr>
+  </w:style>
+  <w:style w:type="character" w:styleId="Strong">
+    <w:name w:val="Strong"/>
+    <w:basedOn w:val="DefaultParagraphFont"/>
+    <w:uiPriority w:val="22"/>
+    <w:qFormat/>
+    <w:rsid w:val="00E23E3D"/>
+    <w:rPr>
+      <w:b/>
+      <w:bCs/>
     </w:rPr>
   </w:style>
 </w:styles>

</xml_diff>